<commit_message>
Tags colored to match the text they apply to.
</commit_message>
<xml_diff>
--- a/script_drafter/resources/pieces.docx
+++ b/script_drafter/resources/pieces.docx
@@ -5,8 +5,14 @@
     <w:p>
       <w:pPr>
         <w:pStyle w:val="Line"/>
-      </w:pPr>
-      <w:r>
+        <w:rPr>
+          <w:rStyle w:val="AnimatorNotes"/>
+        </w:rPr>
+      </w:pPr>
+      <w:r>
+        <w:rPr>
+          <w:rStyle w:val="AnimatorNotes"/>
+        </w:rPr>
         <w:t>##$anote</w:t>
       </w:r>
     </w:p>
@@ -35,14 +41,8 @@
     <w:p>
       <w:pPr>
         <w:pStyle w:val="Line"/>
-        <w:rPr>
-          <w:rStyle w:val="AnimatorNotes"/>
-        </w:rPr>
-      </w:pPr>
-      <w:r>
-        <w:rPr>
-          <w:rStyle w:val="AnimatorNotes"/>
-        </w:rPr>
+      </w:pPr>
+      <w:r>
         <w:t>##$tutor</w:t>
       </w:r>
     </w:p>
@@ -141,8 +141,14 @@
     <w:p>
       <w:pPr>
         <w:pStyle w:val="Line"/>
-      </w:pPr>
-      <w:r>
+        <w:rPr>
+          <w:rStyle w:val="AnimatorNotes"/>
+        </w:rPr>
+      </w:pPr>
+      <w:r>
+        <w:rPr>
+          <w:rStyle w:val="AnimatorNotes"/>
+        </w:rPr>
         <w:t>##$submit</w:t>
       </w:r>
     </w:p>
@@ -248,8 +254,14 @@
     <w:p>
       <w:pPr>
         <w:pStyle w:val="BranchLine"/>
-      </w:pPr>
-      <w:r>
+        <w:rPr>
+          <w:rStyle w:val="AnimatorNotes"/>
+        </w:rPr>
+      </w:pPr>
+      <w:r>
+        <w:rPr>
+          <w:rStyle w:val="AnimatorNotes"/>
+        </w:rPr>
         <w:t>##$nextb</w:t>
       </w:r>
     </w:p>
@@ -270,6 +282,45 @@
     <w:p>
       <w:pPr>
         <w:pStyle w:val="BranchLine"/>
+        <w:rPr>
+          <w:rStyle w:val="AnimatorNotes"/>
+        </w:rPr>
+      </w:pPr>
+    </w:p>
+    <w:p>
+      <w:pPr>
+        <w:pStyle w:val="Line"/>
+        <w:rPr>
+          <w:rStyle w:val="OnScreen"/>
+        </w:rPr>
+      </w:pPr>
+      <w:r>
+        <w:rPr>
+          <w:rStyle w:val="OnScreen"/>
+        </w:rPr>
+        <w:t>##$screen</w:t>
+      </w:r>
+    </w:p>
+    <w:p>
+      <w:pPr>
+        <w:pStyle w:val="Line"/>
+        <w:rPr>
+          <w:rStyle w:val="OnScreen"/>
+        </w:rPr>
+      </w:pPr>
+      <w:r>
+        <w:rPr>
+          <w:rStyle w:val="OnScreen"/>
+        </w:rPr>
+        <w:t>$bb</w:t>
+      </w:r>
+    </w:p>
+    <w:p>
+      <w:pPr>
+        <w:pStyle w:val="Line"/>
+        <w:rPr>
+          <w:rStyle w:val="OnScreen"/>
+        </w:rPr>
       </w:pPr>
     </w:p>
     <w:p>
@@ -277,42 +328,6 @@
         <w:pStyle w:val="BranchLine"/>
       </w:pPr>
       <w:r>
-        <w:t>##$screen</w:t>
-      </w:r>
-    </w:p>
-    <w:p>
-      <w:pPr>
-        <w:pStyle w:val="Line"/>
-        <w:rPr>
-          <w:rStyle w:val="OnScreen"/>
-        </w:rPr>
-      </w:pPr>
-      <w:r>
-        <w:rPr>
-          <w:rStyle w:val="OnScreen"/>
-        </w:rPr>
-        <w:t>$bb</w:t>
-      </w:r>
-    </w:p>
-    <w:p>
-      <w:pPr>
-        <w:pStyle w:val="Line"/>
-        <w:rPr>
-          <w:rStyle w:val="OnScreen"/>
-        </w:rPr>
-      </w:pPr>
-    </w:p>
-    <w:p>
-      <w:pPr>
-        <w:pStyle w:val="Line"/>
-        <w:rPr>
-          <w:rStyle w:val="OnScreen"/>
-        </w:rPr>
-      </w:pPr>
-      <w:r>
-        <w:rPr>
-          <w:rStyle w:val="OnScreen"/>
-        </w:rPr>
         <w:t>##$tutorb</w:t>
       </w:r>
     </w:p>
@@ -411,8 +426,14 @@
     <w:p>
       <w:pPr>
         <w:pStyle w:val="BranchLine"/>
-      </w:pPr>
-      <w:r>
+        <w:rPr>
+          <w:rStyle w:val="AnimatorNotes"/>
+        </w:rPr>
+      </w:pPr>
+      <w:r>
+        <w:rPr>
+          <w:rStyle w:val="AnimatorNotes"/>
+        </w:rPr>
         <w:t>##$submitb</w:t>
       </w:r>
     </w:p>
@@ -519,8 +540,14 @@
     <w:p>
       <w:pPr>
         <w:pStyle w:val="SecondaryBranchLine"/>
-      </w:pPr>
-      <w:r>
+        <w:rPr>
+          <w:rStyle w:val="AnimatorNotes"/>
+        </w:rPr>
+      </w:pPr>
+      <w:r>
+        <w:rPr>
+          <w:rStyle w:val="AnimatorNotes"/>
+        </w:rPr>
         <w:t>##$nextbb</w:t>
       </w:r>
     </w:p>
@@ -541,11 +568,14 @@
     <w:p>
       <w:pPr>
         <w:pStyle w:val="SecondaryBranchLine"/>
-      </w:pPr>
-    </w:p>
-    <w:p>
-      <w:pPr>
-        <w:pStyle w:val="SecondaryBranchLine"/>
+        <w:rPr>
+          <w:rStyle w:val="AnimatorNotes"/>
+        </w:rPr>
+      </w:pPr>
+    </w:p>
+    <w:p>
+      <w:pPr>
+        <w:pStyle w:val="Heading1"/>
       </w:pPr>
       <w:r>
         <w:t>##$stage</w:t>
@@ -1318,9 +1348,20 @@
         </w:tc>
       </w:tr>
     </w:tbl>
-    <w:p/>
-    <w:p>
-      <w:r>
+    <w:p>
+      <w:bookmarkStart w:id="0" w:name="_GoBack"/>
+      <w:bookmarkEnd w:id="0"/>
+    </w:p>
+    <w:p>
+      <w:pPr>
+        <w:rPr>
+          <w:rStyle w:val="KEnote"/>
+        </w:rPr>
+      </w:pPr>
+      <w:r>
+        <w:rPr>
+          <w:rStyle w:val="KEnote"/>
+        </w:rPr>
         <w:t>##$kenote</w:t>
       </w:r>
     </w:p>
@@ -1351,14 +1392,8 @@
     <w:p>
       <w:pPr>
         <w:pStyle w:val="Line"/>
-        <w:rPr>
-          <w:rStyle w:val="KEnote"/>
-        </w:rPr>
-      </w:pPr>
-      <w:r>
-        <w:rPr>
-          <w:rStyle w:val="KEnote"/>
-        </w:rPr>
+      </w:pPr>
+      <w:r>
         <w:t>##$cmt</w:t>
       </w:r>
     </w:p>
@@ -1366,17 +1401,17 @@
       <w:pPr>
         <w:pStyle w:val="Line"/>
       </w:pPr>
-      <w:commentRangeStart w:id="0"/>
+      <w:commentRangeStart w:id="1"/>
       <w:r>
         <w:t>$CMR</w:t>
       </w:r>
-      <w:commentRangeEnd w:id="0"/>
+      <w:commentRangeEnd w:id="1"/>
       <w:r>
         <w:rPr>
           <w:rStyle w:val="CommentReference"/>
           <w:rFonts w:ascii="Calibri" w:hAnsi="Calibri" w:cstheme="minorHAnsi"/>
         </w:rPr>
-        <w:commentReference w:id="0"/>
+        <w:commentReference w:id="1"/>
       </w:r>
     </w:p>
     <w:p>
@@ -1397,7 +1432,7 @@
 
 <file path=word/comments.xml><?xml version="1.0" encoding="utf-8"?>
 <w:comments xmlns:wpc="http://schemas.microsoft.com/office/word/2010/wordprocessingCanvas" xmlns:mc="http://schemas.openxmlformats.org/markup-compatibility/2006" xmlns:o="urn:schemas-microsoft-com:office:office" xmlns:r="http://schemas.openxmlformats.org/officeDocument/2006/relationships" xmlns:m="http://schemas.openxmlformats.org/officeDocument/2006/math" xmlns:v="urn:schemas-microsoft-com:vml" xmlns:wp14="http://schemas.microsoft.com/office/word/2010/wordprocessingDrawing" xmlns:wp="http://schemas.openxmlformats.org/drawingml/2006/wordprocessingDrawing" xmlns:w10="urn:schemas-microsoft-com:office:word" xmlns:w="http://schemas.openxmlformats.org/wordprocessingml/2006/main" xmlns:w14="http://schemas.microsoft.com/office/word/2010/wordml" xmlns:wpg="http://schemas.microsoft.com/office/word/2010/wordprocessingGroup" xmlns:wpi="http://schemas.microsoft.com/office/word/2010/wordprocessingInk" xmlns:wne="http://schemas.microsoft.com/office/word/2006/wordml" xmlns:wps="http://schemas.microsoft.com/office/word/2010/wordprocessingShape" mc:Ignorable="w14 wp14">
-  <w:comment w:id="0" w:author="Arseny Egorov" w:date="2014-07-17T12:22:00Z" w:initials="AE">
+  <w:comment w:id="1" w:author="Arseny Egorov" w:date="2014-07-17T12:22:00Z" w:initials="AE">
     <w:p>
       <w:pPr>
         <w:pStyle w:val="CommentText"/>
@@ -1411,8 +1446,6 @@
       <w:r>
         <w:t>$cm</w:t>
       </w:r>
-      <w:bookmarkStart w:id="1" w:name="_GoBack"/>
-      <w:bookmarkEnd w:id="1"/>
     </w:p>
   </w:comment>
 </w:comments>
@@ -1885,7 +1918,6 @@
   <w:style w:type="character" w:default="1" w:styleId="DefaultParagraphFont">
     <w:name w:val="Default Paragraph Font"/>
     <w:uiPriority w:val="1"/>
-    <w:semiHidden/>
     <w:unhideWhenUsed/>
   </w:style>
   <w:style w:type="table" w:default="1" w:styleId="TableNormal">
@@ -2498,7 +2530,6 @@
   <w:style w:type="character" w:default="1" w:styleId="DefaultParagraphFont">
     <w:name w:val="Default Paragraph Font"/>
     <w:uiPriority w:val="1"/>
-    <w:semiHidden/>
     <w:unhideWhenUsed/>
   </w:style>
   <w:style w:type="table" w:default="1" w:styleId="TableNormal">
@@ -3220,7 +3251,7 @@
 </file>
 
 <file path=customXml/itemProps1.xml><?xml version="1.0" encoding="utf-8"?>
-<ds:datastoreItem xmlns:ds="http://schemas.openxmlformats.org/officeDocument/2006/customXml" ds:itemID="{373F7F68-7AC3-4183-90B3-08B6CFE317A1}">
+<ds:datastoreItem xmlns:ds="http://schemas.openxmlformats.org/officeDocument/2006/customXml" ds:itemID="{DA3F133F-587E-4AD1-9E85-1879AF865C17}">
   <ds:schemaRefs>
     <ds:schemaRef ds:uri="http://schemas.openxmlformats.org/officeDocument/2006/bibliography"/>
   </ds:schemaRefs>

</xml_diff>

<commit_message>
Revert "Tags colored to match the text they apply to."
This reverts commit 12c04a7cb0f4e9e596ccfeb2fd146c2107723728.
</commit_message>
<xml_diff>
--- a/script_drafter/resources/pieces.docx
+++ b/script_drafter/resources/pieces.docx
@@ -5,14 +5,8 @@
     <w:p>
       <w:pPr>
         <w:pStyle w:val="Line"/>
-        <w:rPr>
-          <w:rStyle w:val="AnimatorNotes"/>
-        </w:rPr>
-      </w:pPr>
-      <w:r>
-        <w:rPr>
-          <w:rStyle w:val="AnimatorNotes"/>
-        </w:rPr>
+      </w:pPr>
+      <w:r>
         <w:t>##$anote</w:t>
       </w:r>
     </w:p>
@@ -41,8 +35,14 @@
     <w:p>
       <w:pPr>
         <w:pStyle w:val="Line"/>
-      </w:pPr>
-      <w:r>
+        <w:rPr>
+          <w:rStyle w:val="AnimatorNotes"/>
+        </w:rPr>
+      </w:pPr>
+      <w:r>
+        <w:rPr>
+          <w:rStyle w:val="AnimatorNotes"/>
+        </w:rPr>
         <w:t>##$tutor</w:t>
       </w:r>
     </w:p>
@@ -137,6 +137,14 @@
       <w:pPr>
         <w:pStyle w:val="Line"/>
       </w:pPr>
+    </w:p>
+    <w:p>
+      <w:pPr>
+        <w:pStyle w:val="Line"/>
+      </w:pPr>
+      <w:r>
+        <w:t>##$submit</w:t>
+      </w:r>
     </w:p>
     <w:p>
       <w:pPr>
@@ -149,7 +157,7 @@
         <w:rPr>
           <w:rStyle w:val="AnimatorNotes"/>
         </w:rPr>
-        <w:t>##$submit</w:t>
+        <w:t>[submit clicked, medium]</w:t>
       </w:r>
     </w:p>
     <w:p>
@@ -159,6 +167,262 @@
           <w:rStyle w:val="AnimatorNotes"/>
         </w:rPr>
       </w:pPr>
+    </w:p>
+    <w:p>
+      <w:pPr>
+        <w:pStyle w:val="Correct"/>
+      </w:pPr>
+      <w:r>
+        <w:t>correct []</w:t>
+      </w:r>
+    </w:p>
+    <w:p>
+      <w:pPr>
+        <w:pStyle w:val="BranchLine"/>
+      </w:pPr>
+      <w:r>
+        <w:t>T</w:t>
+      </w:r>
+      <w:r>
+        <w:tab/>
+        <w:t>$right.</w:t>
+      </w:r>
+    </w:p>
+    <w:p>
+      <w:pPr>
+        <w:pStyle w:val="BranchLine"/>
+      </w:pPr>
+    </w:p>
+    <w:p>
+      <w:pPr>
+        <w:pStyle w:val="Incorrect"/>
+      </w:pPr>
+      <w:r>
+        <w:t>incorrect [anything else]</w:t>
+      </w:r>
+    </w:p>
+    <w:p>
+      <w:pPr>
+        <w:pStyle w:val="BranchLine"/>
+        <w:rPr>
+          <w:rStyle w:val="AnimatorNotes"/>
+        </w:rPr>
+      </w:pPr>
+      <w:r>
+        <w:rPr>
+          <w:rStyle w:val="AnimatorNotes"/>
+        </w:rPr>
+        <w:t>[go to “no response”]</w:t>
+      </w:r>
+    </w:p>
+    <w:p>
+      <w:pPr>
+        <w:pStyle w:val="BranchLine"/>
+      </w:pPr>
+    </w:p>
+    <w:p>
+      <w:pPr>
+        <w:pStyle w:val="NoResponse"/>
+      </w:pPr>
+      <w:r>
+        <w:t>no response</w:t>
+      </w:r>
+    </w:p>
+    <w:p>
+      <w:pPr>
+        <w:pStyle w:val="BranchLine"/>
+      </w:pPr>
+      <w:r>
+        <w:t>T</w:t>
+      </w:r>
+      <w:r>
+        <w:tab/>
+        <w:t>$answer</w:t>
+      </w:r>
+    </w:p>
+    <w:p>
+      <w:pPr>
+        <w:pStyle w:val="BranchLine"/>
+      </w:pPr>
+    </w:p>
+    <w:p>
+      <w:pPr>
+        <w:pStyle w:val="BranchLine"/>
+      </w:pPr>
+      <w:r>
+        <w:t>##$nextb</w:t>
+      </w:r>
+    </w:p>
+    <w:p>
+      <w:pPr>
+        <w:pStyle w:val="BranchLine"/>
+        <w:rPr>
+          <w:rStyle w:val="AnimatorNotes"/>
+        </w:rPr>
+      </w:pPr>
+      <w:r>
+        <w:rPr>
+          <w:rStyle w:val="AnimatorNotes"/>
+        </w:rPr>
+        <w:t>[next]</w:t>
+      </w:r>
+    </w:p>
+    <w:p>
+      <w:pPr>
+        <w:pStyle w:val="BranchLine"/>
+      </w:pPr>
+    </w:p>
+    <w:p>
+      <w:pPr>
+        <w:pStyle w:val="BranchLine"/>
+      </w:pPr>
+      <w:r>
+        <w:t>##$screen</w:t>
+      </w:r>
+    </w:p>
+    <w:p>
+      <w:pPr>
+        <w:pStyle w:val="Line"/>
+        <w:rPr>
+          <w:rStyle w:val="OnScreen"/>
+        </w:rPr>
+      </w:pPr>
+      <w:r>
+        <w:rPr>
+          <w:rStyle w:val="OnScreen"/>
+        </w:rPr>
+        <w:t>$bb</w:t>
+      </w:r>
+    </w:p>
+    <w:p>
+      <w:pPr>
+        <w:pStyle w:val="Line"/>
+        <w:rPr>
+          <w:rStyle w:val="OnScreen"/>
+        </w:rPr>
+      </w:pPr>
+    </w:p>
+    <w:p>
+      <w:pPr>
+        <w:pStyle w:val="Line"/>
+        <w:rPr>
+          <w:rStyle w:val="OnScreen"/>
+        </w:rPr>
+      </w:pPr>
+      <w:r>
+        <w:rPr>
+          <w:rStyle w:val="OnScreen"/>
+        </w:rPr>
+        <w:t>##$tutorb</w:t>
+      </w:r>
+    </w:p>
+    <w:p>
+      <w:pPr>
+        <w:pStyle w:val="BranchLine"/>
+      </w:pPr>
+      <w:r>
+        <w:t>T</w:t>
+      </w:r>
+      <w:r>
+        <w:tab/>
+        <w:t>$line</w:t>
+      </w:r>
+    </w:p>
+    <w:p>
+      <w:pPr>
+        <w:pStyle w:val="BranchLine"/>
+      </w:pPr>
+    </w:p>
+    <w:p>
+      <w:pPr>
+        <w:pStyle w:val="BranchLine"/>
+      </w:pPr>
+      <w:r>
+        <w:t>##$weakb</w:t>
+      </w:r>
+    </w:p>
+    <w:p>
+      <w:pPr>
+        <w:pStyle w:val="BranchLine"/>
+      </w:pPr>
+      <w:r>
+        <w:t>W</w:t>
+      </w:r>
+      <w:r>
+        <w:tab/>
+        <w:t>$line</w:t>
+      </w:r>
+    </w:p>
+    <w:p>
+      <w:pPr>
+        <w:pStyle w:val="BranchLine"/>
+      </w:pPr>
+    </w:p>
+    <w:p>
+      <w:pPr>
+        <w:pStyle w:val="BranchLine"/>
+      </w:pPr>
+      <w:r>
+        <w:t>##$averageb</w:t>
+      </w:r>
+    </w:p>
+    <w:p>
+      <w:pPr>
+        <w:pStyle w:val="BranchLine"/>
+      </w:pPr>
+      <w:r>
+        <w:t>A</w:t>
+      </w:r>
+      <w:r>
+        <w:tab/>
+        <w:t>$line</w:t>
+      </w:r>
+    </w:p>
+    <w:p>
+      <w:pPr>
+        <w:pStyle w:val="BranchLine"/>
+      </w:pPr>
+    </w:p>
+    <w:p>
+      <w:pPr>
+        <w:pStyle w:val="BranchLine"/>
+      </w:pPr>
+      <w:r>
+        <w:t>##$strongb</w:t>
+      </w:r>
+    </w:p>
+    <w:p>
+      <w:pPr>
+        <w:pStyle w:val="BranchLine"/>
+      </w:pPr>
+      <w:r>
+        <w:t>S</w:t>
+      </w:r>
+      <w:r>
+        <w:tab/>
+        <w:t>$line</w:t>
+      </w:r>
+    </w:p>
+    <w:p>
+      <w:pPr>
+        <w:pStyle w:val="BranchLine"/>
+      </w:pPr>
+    </w:p>
+    <w:p>
+      <w:pPr>
+        <w:pStyle w:val="BranchLine"/>
+      </w:pPr>
+      <w:r>
+        <w:t>##$submitb</w:t>
+      </w:r>
+    </w:p>
+    <w:p>
+      <w:pPr>
+        <w:pStyle w:val="BranchLine"/>
+        <w:rPr>
+          <w:rStyle w:val="AnimatorNotes"/>
+        </w:rPr>
+      </w:pPr>
       <w:r>
         <w:rPr>
           <w:rStyle w:val="AnimatorNotes"/>
@@ -168,52 +432,53 @@
     </w:p>
     <w:p>
       <w:pPr>
-        <w:pStyle w:val="Line"/>
-        <w:rPr>
-          <w:rStyle w:val="AnimatorNotes"/>
-        </w:rPr>
-      </w:pPr>
-    </w:p>
-    <w:p>
-      <w:pPr>
-        <w:pStyle w:val="Correct"/>
-      </w:pPr>
-      <w:r>
-        <w:t>correct []</w:t>
-      </w:r>
-    </w:p>
-    <w:p>
-      <w:pPr>
-        <w:pStyle w:val="BranchLine"/>
-      </w:pPr>
-      <w:r>
-        <w:t>T</w:t>
-      </w:r>
-      <w:r>
-        <w:tab/>
-        <w:t>$right.</w:t>
-      </w:r>
-    </w:p>
-    <w:p>
-      <w:pPr>
-        <w:pStyle w:val="BranchLine"/>
-      </w:pPr>
-    </w:p>
-    <w:p>
-      <w:pPr>
-        <w:pStyle w:val="Incorrect"/>
-      </w:pPr>
-      <w:r>
-        <w:t>incorrect [anything else]</w:t>
-      </w:r>
-    </w:p>
-    <w:p>
-      <w:pPr>
         <w:pStyle w:val="BranchLine"/>
         <w:rPr>
           <w:rStyle w:val="AnimatorNotes"/>
         </w:rPr>
       </w:pPr>
+    </w:p>
+    <w:p>
+      <w:pPr>
+        <w:pStyle w:val="SecondaryBranchCorrect"/>
+      </w:pPr>
+      <w:r>
+        <w:t>correct []</w:t>
+      </w:r>
+    </w:p>
+    <w:p>
+      <w:pPr>
+        <w:pStyle w:val="SecondaryBranchLine"/>
+      </w:pPr>
+      <w:r>
+        <w:t>T</w:t>
+      </w:r>
+      <w:r>
+        <w:tab/>
+        <w:t>$right.</w:t>
+      </w:r>
+    </w:p>
+    <w:p>
+      <w:pPr>
+        <w:pStyle w:val="SecondaryBranchLine"/>
+      </w:pPr>
+    </w:p>
+    <w:p>
+      <w:pPr>
+        <w:pStyle w:val="SecondaryBranchIncorrect"/>
+      </w:pPr>
+      <w:r>
+        <w:lastRenderedPageBreak/>
+        <w:t>incorrect [anything else]</w:t>
+      </w:r>
+    </w:p>
+    <w:p>
+      <w:pPr>
+        <w:pStyle w:val="SecondaryBranchLine"/>
+        <w:rPr>
+          <w:rStyle w:val="AnimatorNotes"/>
+        </w:rPr>
+      </w:pPr>
       <w:r>
         <w:rPr>
           <w:rStyle w:val="AnimatorNotes"/>
@@ -223,12 +488,12 @@
     </w:p>
     <w:p>
       <w:pPr>
-        <w:pStyle w:val="BranchLine"/>
-      </w:pPr>
-    </w:p>
-    <w:p>
-      <w:pPr>
-        <w:pStyle w:val="NoResponse"/>
+        <w:pStyle w:val="SecondaryBranchLine"/>
+      </w:pPr>
+    </w:p>
+    <w:p>
+      <w:pPr>
+        <w:pStyle w:val="SecondaryNoResponse"/>
       </w:pPr>
       <w:r>
         <w:t>no response</w:t>
@@ -236,7 +501,7 @@
     </w:p>
     <w:p>
       <w:pPr>
-        <w:pStyle w:val="BranchLine"/>
+        <w:pStyle w:val="SecondaryBranchLine"/>
       </w:pPr>
       <w:r>
         <w:t>T</w:t>
@@ -248,26 +513,20 @@
     </w:p>
     <w:p>
       <w:pPr>
-        <w:pStyle w:val="BranchLine"/>
-      </w:pPr>
-    </w:p>
-    <w:p>
-      <w:pPr>
-        <w:pStyle w:val="BranchLine"/>
-        <w:rPr>
-          <w:rStyle w:val="AnimatorNotes"/>
-        </w:rPr>
-      </w:pPr>
-      <w:r>
-        <w:rPr>
-          <w:rStyle w:val="AnimatorNotes"/>
-        </w:rPr>
-        <w:t>##$nextb</w:t>
-      </w:r>
-    </w:p>
-    <w:p>
-      <w:pPr>
-        <w:pStyle w:val="BranchLine"/>
+        <w:pStyle w:val="SecondaryBranchLine"/>
+      </w:pPr>
+    </w:p>
+    <w:p>
+      <w:pPr>
+        <w:pStyle w:val="SecondaryBranchLine"/>
+      </w:pPr>
+      <w:r>
+        <w:t>##$nextbb</w:t>
+      </w:r>
+    </w:p>
+    <w:p>
+      <w:pPr>
+        <w:pStyle w:val="SecondaryBranchLine"/>
         <w:rPr>
           <w:rStyle w:val="AnimatorNotes"/>
         </w:rPr>
@@ -281,301 +540,12 @@
     </w:p>
     <w:p>
       <w:pPr>
-        <w:pStyle w:val="BranchLine"/>
-        <w:rPr>
-          <w:rStyle w:val="AnimatorNotes"/>
-        </w:rPr>
-      </w:pPr>
-    </w:p>
-    <w:p>
-      <w:pPr>
-        <w:pStyle w:val="Line"/>
-        <w:rPr>
-          <w:rStyle w:val="OnScreen"/>
-        </w:rPr>
-      </w:pPr>
-      <w:r>
-        <w:rPr>
-          <w:rStyle w:val="OnScreen"/>
-        </w:rPr>
-        <w:t>##$screen</w:t>
-      </w:r>
-    </w:p>
-    <w:p>
-      <w:pPr>
-        <w:pStyle w:val="Line"/>
-        <w:rPr>
-          <w:rStyle w:val="OnScreen"/>
-        </w:rPr>
-      </w:pPr>
-      <w:r>
-        <w:rPr>
-          <w:rStyle w:val="OnScreen"/>
-        </w:rPr>
-        <w:t>$bb</w:t>
-      </w:r>
-    </w:p>
-    <w:p>
-      <w:pPr>
-        <w:pStyle w:val="Line"/>
-        <w:rPr>
-          <w:rStyle w:val="OnScreen"/>
-        </w:rPr>
-      </w:pPr>
-    </w:p>
-    <w:p>
-      <w:pPr>
-        <w:pStyle w:val="BranchLine"/>
-      </w:pPr>
-      <w:r>
-        <w:t>##$tutorb</w:t>
-      </w:r>
-    </w:p>
-    <w:p>
-      <w:pPr>
-        <w:pStyle w:val="BranchLine"/>
-      </w:pPr>
-      <w:r>
-        <w:t>T</w:t>
-      </w:r>
-      <w:r>
-        <w:tab/>
-        <w:t>$line</w:t>
-      </w:r>
-    </w:p>
-    <w:p>
-      <w:pPr>
-        <w:pStyle w:val="BranchLine"/>
-      </w:pPr>
-    </w:p>
-    <w:p>
-      <w:pPr>
-        <w:pStyle w:val="BranchLine"/>
-      </w:pPr>
-      <w:r>
-        <w:t>##$weakb</w:t>
-      </w:r>
-    </w:p>
-    <w:p>
-      <w:pPr>
-        <w:pStyle w:val="BranchLine"/>
-      </w:pPr>
-      <w:r>
-        <w:t>W</w:t>
-      </w:r>
-      <w:r>
-        <w:tab/>
-        <w:t>$line</w:t>
-      </w:r>
-    </w:p>
-    <w:p>
-      <w:pPr>
-        <w:pStyle w:val="BranchLine"/>
-      </w:pPr>
-    </w:p>
-    <w:p>
-      <w:pPr>
-        <w:pStyle w:val="BranchLine"/>
-      </w:pPr>
-      <w:r>
-        <w:t>##$averageb</w:t>
-      </w:r>
-    </w:p>
-    <w:p>
-      <w:pPr>
-        <w:pStyle w:val="BranchLine"/>
-      </w:pPr>
-      <w:r>
-        <w:t>A</w:t>
-      </w:r>
-      <w:r>
-        <w:tab/>
-        <w:t>$line</w:t>
-      </w:r>
-    </w:p>
-    <w:p>
-      <w:pPr>
-        <w:pStyle w:val="BranchLine"/>
-      </w:pPr>
-    </w:p>
-    <w:p>
-      <w:pPr>
-        <w:pStyle w:val="BranchLine"/>
-      </w:pPr>
-      <w:r>
-        <w:t>##$strongb</w:t>
-      </w:r>
-    </w:p>
-    <w:p>
-      <w:pPr>
-        <w:pStyle w:val="BranchLine"/>
-      </w:pPr>
-      <w:r>
-        <w:t>S</w:t>
-      </w:r>
-      <w:r>
-        <w:tab/>
-        <w:t>$line</w:t>
-      </w:r>
-    </w:p>
-    <w:p>
-      <w:pPr>
-        <w:pStyle w:val="BranchLine"/>
-      </w:pPr>
-    </w:p>
-    <w:p>
-      <w:pPr>
-        <w:pStyle w:val="BranchLine"/>
-        <w:rPr>
-          <w:rStyle w:val="AnimatorNotes"/>
-        </w:rPr>
-      </w:pPr>
-      <w:r>
-        <w:rPr>
-          <w:rStyle w:val="AnimatorNotes"/>
-        </w:rPr>
-        <w:t>##$submitb</w:t>
-      </w:r>
-    </w:p>
-    <w:p>
-      <w:pPr>
-        <w:pStyle w:val="BranchLine"/>
-        <w:rPr>
-          <w:rStyle w:val="AnimatorNotes"/>
-        </w:rPr>
-      </w:pPr>
-      <w:r>
-        <w:rPr>
-          <w:rStyle w:val="AnimatorNotes"/>
-        </w:rPr>
-        <w:t>[submit clicked, medium]</w:t>
-      </w:r>
-    </w:p>
-    <w:p>
-      <w:pPr>
-        <w:pStyle w:val="BranchLine"/>
-        <w:rPr>
-          <w:rStyle w:val="AnimatorNotes"/>
-        </w:rPr>
-      </w:pPr>
-    </w:p>
-    <w:p>
-      <w:pPr>
-        <w:pStyle w:val="SecondaryBranchCorrect"/>
-      </w:pPr>
-      <w:r>
-        <w:t>correct []</w:t>
-      </w:r>
-    </w:p>
-    <w:p>
-      <w:pPr>
         <w:pStyle w:val="SecondaryBranchLine"/>
       </w:pPr>
-      <w:r>
-        <w:t>T</w:t>
-      </w:r>
-      <w:r>
-        <w:tab/>
-        <w:t>$right.</w:t>
-      </w:r>
     </w:p>
     <w:p>
       <w:pPr>
         <w:pStyle w:val="SecondaryBranchLine"/>
-      </w:pPr>
-    </w:p>
-    <w:p>
-      <w:pPr>
-        <w:pStyle w:val="SecondaryBranchIncorrect"/>
-      </w:pPr>
-      <w:r>
-        <w:lastRenderedPageBreak/>
-        <w:t>incorrect [anything else]</w:t>
-      </w:r>
-    </w:p>
-    <w:p>
-      <w:pPr>
-        <w:pStyle w:val="SecondaryBranchLine"/>
-        <w:rPr>
-          <w:rStyle w:val="AnimatorNotes"/>
-        </w:rPr>
-      </w:pPr>
-      <w:r>
-        <w:rPr>
-          <w:rStyle w:val="AnimatorNotes"/>
-        </w:rPr>
-        <w:t>[go to “no response”]</w:t>
-      </w:r>
-    </w:p>
-    <w:p>
-      <w:pPr>
-        <w:pStyle w:val="SecondaryBranchLine"/>
-      </w:pPr>
-    </w:p>
-    <w:p>
-      <w:pPr>
-        <w:pStyle w:val="SecondaryNoResponse"/>
-      </w:pPr>
-      <w:r>
-        <w:t>no response</w:t>
-      </w:r>
-    </w:p>
-    <w:p>
-      <w:pPr>
-        <w:pStyle w:val="SecondaryBranchLine"/>
-      </w:pPr>
-      <w:r>
-        <w:t>T</w:t>
-      </w:r>
-      <w:r>
-        <w:tab/>
-        <w:t>$answer</w:t>
-      </w:r>
-    </w:p>
-    <w:p>
-      <w:pPr>
-        <w:pStyle w:val="SecondaryBranchLine"/>
-      </w:pPr>
-    </w:p>
-    <w:p>
-      <w:pPr>
-        <w:pStyle w:val="SecondaryBranchLine"/>
-        <w:rPr>
-          <w:rStyle w:val="AnimatorNotes"/>
-        </w:rPr>
-      </w:pPr>
-      <w:r>
-        <w:rPr>
-          <w:rStyle w:val="AnimatorNotes"/>
-        </w:rPr>
-        <w:t>##$nextbb</w:t>
-      </w:r>
-    </w:p>
-    <w:p>
-      <w:pPr>
-        <w:pStyle w:val="SecondaryBranchLine"/>
-        <w:rPr>
-          <w:rStyle w:val="AnimatorNotes"/>
-        </w:rPr>
-      </w:pPr>
-      <w:r>
-        <w:rPr>
-          <w:rStyle w:val="AnimatorNotes"/>
-        </w:rPr>
-        <w:t>[next]</w:t>
-      </w:r>
-    </w:p>
-    <w:p>
-      <w:pPr>
-        <w:pStyle w:val="SecondaryBranchLine"/>
-        <w:rPr>
-          <w:rStyle w:val="AnimatorNotes"/>
-        </w:rPr>
-      </w:pPr>
-    </w:p>
-    <w:p>
-      <w:pPr>
-        <w:pStyle w:val="Heading1"/>
       </w:pPr>
       <w:r>
         <w:t>##$stage</w:t>
@@ -1348,20 +1318,9 @@
         </w:tc>
       </w:tr>
     </w:tbl>
-    <w:p>
-      <w:bookmarkStart w:id="0" w:name="_GoBack"/>
-      <w:bookmarkEnd w:id="0"/>
-    </w:p>
-    <w:p>
-      <w:pPr>
-        <w:rPr>
-          <w:rStyle w:val="KEnote"/>
-        </w:rPr>
-      </w:pPr>
-      <w:r>
-        <w:rPr>
-          <w:rStyle w:val="KEnote"/>
-        </w:rPr>
+    <w:p/>
+    <w:p>
+      <w:r>
         <w:t>##$kenote</w:t>
       </w:r>
     </w:p>
@@ -1392,8 +1351,14 @@
     <w:p>
       <w:pPr>
         <w:pStyle w:val="Line"/>
-      </w:pPr>
-      <w:r>
+        <w:rPr>
+          <w:rStyle w:val="KEnote"/>
+        </w:rPr>
+      </w:pPr>
+      <w:r>
+        <w:rPr>
+          <w:rStyle w:val="KEnote"/>
+        </w:rPr>
         <w:t>##$cmt</w:t>
       </w:r>
     </w:p>
@@ -1401,17 +1366,17 @@
       <w:pPr>
         <w:pStyle w:val="Line"/>
       </w:pPr>
-      <w:commentRangeStart w:id="1"/>
+      <w:commentRangeStart w:id="0"/>
       <w:r>
         <w:t>$CMR</w:t>
       </w:r>
-      <w:commentRangeEnd w:id="1"/>
+      <w:commentRangeEnd w:id="0"/>
       <w:r>
         <w:rPr>
           <w:rStyle w:val="CommentReference"/>
           <w:rFonts w:ascii="Calibri" w:hAnsi="Calibri" w:cstheme="minorHAnsi"/>
         </w:rPr>
-        <w:commentReference w:id="1"/>
+        <w:commentReference w:id="0"/>
       </w:r>
     </w:p>
     <w:p>
@@ -1432,7 +1397,7 @@
 
 <file path=word/comments.xml><?xml version="1.0" encoding="utf-8"?>
 <w:comments xmlns:wpc="http://schemas.microsoft.com/office/word/2010/wordprocessingCanvas" xmlns:mc="http://schemas.openxmlformats.org/markup-compatibility/2006" xmlns:o="urn:schemas-microsoft-com:office:office" xmlns:r="http://schemas.openxmlformats.org/officeDocument/2006/relationships" xmlns:m="http://schemas.openxmlformats.org/officeDocument/2006/math" xmlns:v="urn:schemas-microsoft-com:vml" xmlns:wp14="http://schemas.microsoft.com/office/word/2010/wordprocessingDrawing" xmlns:wp="http://schemas.openxmlformats.org/drawingml/2006/wordprocessingDrawing" xmlns:w10="urn:schemas-microsoft-com:office:word" xmlns:w="http://schemas.openxmlformats.org/wordprocessingml/2006/main" xmlns:w14="http://schemas.microsoft.com/office/word/2010/wordml" xmlns:wpg="http://schemas.microsoft.com/office/word/2010/wordprocessingGroup" xmlns:wpi="http://schemas.microsoft.com/office/word/2010/wordprocessingInk" xmlns:wne="http://schemas.microsoft.com/office/word/2006/wordml" xmlns:wps="http://schemas.microsoft.com/office/word/2010/wordprocessingShape" mc:Ignorable="w14 wp14">
-  <w:comment w:id="1" w:author="Arseny Egorov" w:date="2014-07-17T12:22:00Z" w:initials="AE">
+  <w:comment w:id="0" w:author="Arseny Egorov" w:date="2014-07-17T12:22:00Z" w:initials="AE">
     <w:p>
       <w:pPr>
         <w:pStyle w:val="CommentText"/>
@@ -1446,6 +1411,8 @@
       <w:r>
         <w:t>$cm</w:t>
       </w:r>
+      <w:bookmarkStart w:id="1" w:name="_GoBack"/>
+      <w:bookmarkEnd w:id="1"/>
     </w:p>
   </w:comment>
 </w:comments>
@@ -1918,6 +1885,7 @@
   <w:style w:type="character" w:default="1" w:styleId="DefaultParagraphFont">
     <w:name w:val="Default Paragraph Font"/>
     <w:uiPriority w:val="1"/>
+    <w:semiHidden/>
     <w:unhideWhenUsed/>
   </w:style>
   <w:style w:type="table" w:default="1" w:styleId="TableNormal">
@@ -2530,6 +2498,7 @@
   <w:style w:type="character" w:default="1" w:styleId="DefaultParagraphFont">
     <w:name w:val="Default Paragraph Font"/>
     <w:uiPriority w:val="1"/>
+    <w:semiHidden/>
     <w:unhideWhenUsed/>
   </w:style>
   <w:style w:type="table" w:default="1" w:styleId="TableNormal">
@@ -3251,7 +3220,7 @@
 </file>
 
 <file path=customXml/itemProps1.xml><?xml version="1.0" encoding="utf-8"?>
-<ds:datastoreItem xmlns:ds="http://schemas.openxmlformats.org/officeDocument/2006/customXml" ds:itemID="{DA3F133F-587E-4AD1-9E85-1879AF865C17}">
+<ds:datastoreItem xmlns:ds="http://schemas.openxmlformats.org/officeDocument/2006/customXml" ds:itemID="{373F7F68-7AC3-4183-90B3-08B6CFE317A1}">
   <ds:schemaRefs>
     <ds:schemaRef ds:uri="http://schemas.openxmlformats.org/officeDocument/2006/bibliography"/>
   </ds:schemaRefs>

</xml_diff>

<commit_message>
Applied styles to tags in the pieces template
Matched the styles of tags and the pieces of text they refer to, for
better readability.
</commit_message>
<xml_diff>
--- a/script_drafter/resources/pieces.docx
+++ b/script_drafter/resources/pieces.docx
@@ -5,8 +5,14 @@
     <w:p>
       <w:pPr>
         <w:pStyle w:val="Line"/>
-      </w:pPr>
-      <w:r>
+        <w:rPr>
+          <w:rStyle w:val="AnimatorNotes"/>
+        </w:rPr>
+      </w:pPr>
+      <w:r>
+        <w:rPr>
+          <w:rStyle w:val="AnimatorNotes"/>
+        </w:rPr>
         <w:t>##$anote</w:t>
       </w:r>
     </w:p>
@@ -35,14 +41,8 @@
     <w:p>
       <w:pPr>
         <w:pStyle w:val="Line"/>
-        <w:rPr>
-          <w:rStyle w:val="AnimatorNotes"/>
-        </w:rPr>
-      </w:pPr>
-      <w:r>
-        <w:rPr>
-          <w:rStyle w:val="AnimatorNotes"/>
-        </w:rPr>
+      </w:pPr>
+      <w:r>
         <w:t>##$tutor</w:t>
       </w:r>
     </w:p>
@@ -141,8 +141,14 @@
     <w:p>
       <w:pPr>
         <w:pStyle w:val="Line"/>
-      </w:pPr>
-      <w:r>
+        <w:rPr>
+          <w:rStyle w:val="AnimatorNotes"/>
+        </w:rPr>
+      </w:pPr>
+      <w:r>
+        <w:rPr>
+          <w:rStyle w:val="AnimatorNotes"/>
+        </w:rPr>
         <w:t>##$submit</w:t>
       </w:r>
     </w:p>
@@ -248,8 +254,14 @@
     <w:p>
       <w:pPr>
         <w:pStyle w:val="BranchLine"/>
-      </w:pPr>
-      <w:r>
+        <w:rPr>
+          <w:rStyle w:val="AnimatorNotes"/>
+        </w:rPr>
+      </w:pPr>
+      <w:r>
+        <w:rPr>
+          <w:rStyle w:val="AnimatorNotes"/>
+        </w:rPr>
         <w:t>##$nextb</w:t>
       </w:r>
     </w:p>
@@ -270,6 +282,45 @@
     <w:p>
       <w:pPr>
         <w:pStyle w:val="BranchLine"/>
+        <w:rPr>
+          <w:rStyle w:val="AnimatorNotes"/>
+        </w:rPr>
+      </w:pPr>
+    </w:p>
+    <w:p>
+      <w:pPr>
+        <w:pStyle w:val="Line"/>
+        <w:rPr>
+          <w:rStyle w:val="OnScreen"/>
+        </w:rPr>
+      </w:pPr>
+      <w:r>
+        <w:rPr>
+          <w:rStyle w:val="OnScreen"/>
+        </w:rPr>
+        <w:t>##$screen</w:t>
+      </w:r>
+    </w:p>
+    <w:p>
+      <w:pPr>
+        <w:pStyle w:val="Line"/>
+        <w:rPr>
+          <w:rStyle w:val="OnScreen"/>
+        </w:rPr>
+      </w:pPr>
+      <w:r>
+        <w:rPr>
+          <w:rStyle w:val="OnScreen"/>
+        </w:rPr>
+        <w:t>$bb</w:t>
+      </w:r>
+    </w:p>
+    <w:p>
+      <w:pPr>
+        <w:pStyle w:val="Line"/>
+        <w:rPr>
+          <w:rStyle w:val="OnScreen"/>
+        </w:rPr>
       </w:pPr>
     </w:p>
     <w:p>
@@ -277,42 +328,6 @@
         <w:pStyle w:val="BranchLine"/>
       </w:pPr>
       <w:r>
-        <w:t>##$screen</w:t>
-      </w:r>
-    </w:p>
-    <w:p>
-      <w:pPr>
-        <w:pStyle w:val="Line"/>
-        <w:rPr>
-          <w:rStyle w:val="OnScreen"/>
-        </w:rPr>
-      </w:pPr>
-      <w:r>
-        <w:rPr>
-          <w:rStyle w:val="OnScreen"/>
-        </w:rPr>
-        <w:t>$bb</w:t>
-      </w:r>
-    </w:p>
-    <w:p>
-      <w:pPr>
-        <w:pStyle w:val="Line"/>
-        <w:rPr>
-          <w:rStyle w:val="OnScreen"/>
-        </w:rPr>
-      </w:pPr>
-    </w:p>
-    <w:p>
-      <w:pPr>
-        <w:pStyle w:val="Line"/>
-        <w:rPr>
-          <w:rStyle w:val="OnScreen"/>
-        </w:rPr>
-      </w:pPr>
-      <w:r>
-        <w:rPr>
-          <w:rStyle w:val="OnScreen"/>
-        </w:rPr>
         <w:t>##$tutorb</w:t>
       </w:r>
     </w:p>
@@ -411,8 +426,14 @@
     <w:p>
       <w:pPr>
         <w:pStyle w:val="BranchLine"/>
-      </w:pPr>
-      <w:r>
+        <w:rPr>
+          <w:rStyle w:val="AnimatorNotes"/>
+        </w:rPr>
+      </w:pPr>
+      <w:r>
+        <w:rPr>
+          <w:rStyle w:val="AnimatorNotes"/>
+        </w:rPr>
         <w:t>##$submitb</w:t>
       </w:r>
     </w:p>
@@ -519,8 +540,14 @@
     <w:p>
       <w:pPr>
         <w:pStyle w:val="SecondaryBranchLine"/>
-      </w:pPr>
-      <w:r>
+        <w:rPr>
+          <w:rStyle w:val="AnimatorNotes"/>
+        </w:rPr>
+      </w:pPr>
+      <w:r>
+        <w:rPr>
+          <w:rStyle w:val="AnimatorNotes"/>
+        </w:rPr>
         <w:t>##$nextbb</w:t>
       </w:r>
     </w:p>
@@ -541,11 +568,14 @@
     <w:p>
       <w:pPr>
         <w:pStyle w:val="SecondaryBranchLine"/>
-      </w:pPr>
-    </w:p>
-    <w:p>
-      <w:pPr>
-        <w:pStyle w:val="SecondaryBranchLine"/>
+        <w:rPr>
+          <w:rStyle w:val="AnimatorNotes"/>
+        </w:rPr>
+      </w:pPr>
+    </w:p>
+    <w:p>
+      <w:pPr>
+        <w:pStyle w:val="Heading1"/>
       </w:pPr>
       <w:r>
         <w:t>##$stage</w:t>
@@ -1320,7 +1350,15 @@
     </w:tbl>
     <w:p/>
     <w:p>
-      <w:r>
+      <w:pPr>
+        <w:rPr>
+          <w:rStyle w:val="KEnote"/>
+        </w:rPr>
+      </w:pPr>
+      <w:r>
+        <w:rPr>
+          <w:rStyle w:val="KEnote"/>
+        </w:rPr>
         <w:t>##$kenote</w:t>
       </w:r>
     </w:p>
@@ -1351,14 +1389,8 @@
     <w:p>
       <w:pPr>
         <w:pStyle w:val="Line"/>
-        <w:rPr>
-          <w:rStyle w:val="KEnote"/>
-        </w:rPr>
-      </w:pPr>
-      <w:r>
-        <w:rPr>
-          <w:rStyle w:val="KEnote"/>
-        </w:rPr>
+      </w:pPr>
+      <w:r>
         <w:t>##$cmt</w:t>
       </w:r>
     </w:p>
@@ -1378,6 +1410,8 @@
         </w:rPr>
         <w:commentReference w:id="0"/>
       </w:r>
+      <w:bookmarkStart w:id="1" w:name="_GoBack"/>
+      <w:bookmarkEnd w:id="1"/>
     </w:p>
     <w:p>
       <w:pPr>
@@ -1411,8 +1445,6 @@
       <w:r>
         <w:t>$cm</w:t>
       </w:r>
-      <w:bookmarkStart w:id="1" w:name="_GoBack"/>
-      <w:bookmarkEnd w:id="1"/>
     </w:p>
   </w:comment>
 </w:comments>
@@ -1885,7 +1917,6 @@
   <w:style w:type="character" w:default="1" w:styleId="DefaultParagraphFont">
     <w:name w:val="Default Paragraph Font"/>
     <w:uiPriority w:val="1"/>
-    <w:semiHidden/>
     <w:unhideWhenUsed/>
   </w:style>
   <w:style w:type="table" w:default="1" w:styleId="TableNormal">
@@ -2498,7 +2529,6 @@
   <w:style w:type="character" w:default="1" w:styleId="DefaultParagraphFont">
     <w:name w:val="Default Paragraph Font"/>
     <w:uiPriority w:val="1"/>
-    <w:semiHidden/>
     <w:unhideWhenUsed/>
   </w:style>
   <w:style w:type="table" w:default="1" w:styleId="TableNormal">
@@ -3220,7 +3250,7 @@
 </file>
 
 <file path=customXml/itemProps1.xml><?xml version="1.0" encoding="utf-8"?>
-<ds:datastoreItem xmlns:ds="http://schemas.openxmlformats.org/officeDocument/2006/customXml" ds:itemID="{373F7F68-7AC3-4183-90B3-08B6CFE317A1}">
+<ds:datastoreItem xmlns:ds="http://schemas.openxmlformats.org/officeDocument/2006/customXml" ds:itemID="{EC4CB224-CB67-447B-A3C9-46D1273A15DE}">
   <ds:schemaRefs>
     <ds:schemaRef ds:uri="http://schemas.openxmlformats.org/officeDocument/2006/bibliography"/>
   </ds:schemaRefs>

</xml_diff>

<commit_message>
correct response default to [level 1]
</commit_message>
<xml_diff>
--- a/script_drafter/resources/pieces.docx
+++ b/script_drafter/resources/pieces.docx
@@ -185,13 +185,15 @@
     <w:p>
       <w:pPr>
         <w:pStyle w:val="BranchLine"/>
-      </w:pPr>
-      <w:r>
-        <w:t>T</w:t>
-      </w:r>
-      <w:r>
-        <w:tab/>
-        <w:t>$right.</w:t>
+        <w:rPr>
+          <w:rStyle w:val="AnimatorNotes"/>
+        </w:rPr>
+      </w:pPr>
+      <w:r>
+        <w:rPr>
+          <w:rStyle w:val="AnimatorNotes"/>
+        </w:rPr>
+        <w:t>[level 1]</w:t>
       </w:r>
     </w:p>
     <w:p>
@@ -470,14 +472,18 @@
     <w:p>
       <w:pPr>
         <w:pStyle w:val="SecondaryBranchLine"/>
-      </w:pPr>
-      <w:r>
-        <w:t>T</w:t>
-      </w:r>
-      <w:r>
-        <w:tab/>
-        <w:t>$right.</w:t>
-      </w:r>
+        <w:rPr>
+          <w:rStyle w:val="AnimatorNotes"/>
+        </w:rPr>
+      </w:pPr>
+      <w:r>
+        <w:rPr>
+          <w:rStyle w:val="AnimatorNotes"/>
+        </w:rPr>
+        <w:t>[level 1]</w:t>
+      </w:r>
+      <w:bookmarkStart w:id="0" w:name="_GoBack"/>
+      <w:bookmarkEnd w:id="0"/>
     </w:p>
     <w:p>
       <w:pPr>
@@ -1178,8 +1184,6 @@
             <w:r>
               <w:t>$COMMENT</w:t>
             </w:r>
-            <w:bookmarkStart w:id="0" w:name="_GoBack"/>
-            <w:bookmarkEnd w:id="0"/>
           </w:p>
         </w:tc>
         <w:tc>
@@ -1354,7 +1358,7 @@
       <w:rPr>
         <w:noProof/>
       </w:rPr>
-      <w:t>2</w:t>
+      <w:t>1</w:t>
     </w:r>
     <w:r>
       <w:fldChar w:fldCharType="end"/>
@@ -3276,7 +3280,7 @@
 </file>
 
 <file path=customXml/itemProps1.xml><?xml version="1.0" encoding="utf-8"?>
-<ds:datastoreItem xmlns:ds="http://schemas.openxmlformats.org/officeDocument/2006/customXml" ds:itemID="{2161F08D-517A-4F11-85B3-70335460C661}">
+<ds:datastoreItem xmlns:ds="http://schemas.openxmlformats.org/officeDocument/2006/customXml" ds:itemID="{FB6E9796-BA03-4EB1-B527-A3E7C1E11827}">
   <ds:schemaRefs>
     <ds:schemaRef ds:uri="http://schemas.openxmlformats.org/officeDocument/2006/bibliography"/>
   </ds:schemaRefs>

</xml_diff>